<commit_message>
Endret modul til bibliotek
</commit_message>
<xml_diff>
--- a/moduler/bilder/Illustrasjon til if setninger..docx
+++ b/moduler/bilder/Illustrasjon til if setninger..docx
@@ -7,10 +7,70 @@
         <w:rPr>
           <w:noProof/>
         </w:rPr>
+        <w:drawing>
+          <wp:anchor distT="0" distB="0" distL="114300" distR="114300" simplePos="0" relativeHeight="251661311" behindDoc="0" locked="0" layoutInCell="1" allowOverlap="1" wp14:anchorId="4A40C30B" wp14:editId="4905CE94">
+            <wp:simplePos x="0" y="0"/>
+            <wp:positionH relativeFrom="column">
+              <wp:posOffset>61595</wp:posOffset>
+            </wp:positionH>
+            <wp:positionV relativeFrom="paragraph">
+              <wp:posOffset>823595</wp:posOffset>
+            </wp:positionV>
+            <wp:extent cx="3331845" cy="1247775"/>
+            <wp:effectExtent l="0" t="0" r="1905" b="9525"/>
+            <wp:wrapSquare wrapText="bothSides"/>
+            <wp:docPr id="19" name="Bilde 19"/>
+            <wp:cNvGraphicFramePr>
+              <a:graphicFrameLocks xmlns:a="http://schemas.openxmlformats.org/drawingml/2006/main" noChangeAspect="1"/>
+            </wp:cNvGraphicFramePr>
+            <a:graphic xmlns:a="http://schemas.openxmlformats.org/drawingml/2006/main">
+              <a:graphicData uri="http://schemas.openxmlformats.org/drawingml/2006/picture">
+                <pic:pic xmlns:pic="http://schemas.openxmlformats.org/drawingml/2006/picture">
+                  <pic:nvPicPr>
+                    <pic:cNvPr id="1" name=""/>
+                    <pic:cNvPicPr/>
+                  </pic:nvPicPr>
+                  <pic:blipFill>
+                    <a:blip r:embed="rId9" cstate="print">
+                      <a:extLst>
+                        <a:ext uri="{28A0092B-C50C-407E-A947-70E740481C1C}">
+                          <a14:useLocalDpi xmlns:a14="http://schemas.microsoft.com/office/drawing/2010/main" val="0"/>
+                        </a:ext>
+                      </a:extLst>
+                    </a:blip>
+                    <a:stretch>
+                      <a:fillRect/>
+                    </a:stretch>
+                  </pic:blipFill>
+                  <pic:spPr>
+                    <a:xfrm>
+                      <a:off x="0" y="0"/>
+                      <a:ext cx="3331845" cy="1247775"/>
+                    </a:xfrm>
+                    <a:prstGeom prst="rect">
+                      <a:avLst/>
+                    </a:prstGeom>
+                  </pic:spPr>
+                </pic:pic>
+              </a:graphicData>
+            </a:graphic>
+            <wp14:sizeRelH relativeFrom="margin">
+              <wp14:pctWidth>0</wp14:pctWidth>
+            </wp14:sizeRelH>
+            <wp14:sizeRelV relativeFrom="margin">
+              <wp14:pctHeight>0</wp14:pctHeight>
+            </wp14:sizeRelV>
+          </wp:anchor>
+        </w:drawing>
+      </w:r>
+      <w:r>
+        <w:rPr>
+          <w:noProof/>
+        </w:rPr>
         <mc:AlternateContent>
           <mc:Choice Requires="wps">
             <w:drawing>
-              <wp:anchor distT="0" distB="0" distL="114300" distR="114300" simplePos="0" relativeHeight="251675648" behindDoc="0" locked="0" layoutInCell="1" allowOverlap="1" wp14:anchorId="48944577" wp14:editId="14167AAC">
+              <wp:anchor distT="0" distB="0" distL="114300" distR="114300" simplePos="0" relativeHeight="251675648" behindDoc="0" locked="0" layoutInCell="1" allowOverlap="1" wp14:anchorId="48944577" wp14:editId="049EF4E8">
                 <wp:simplePos x="0" y="0"/>
                 <wp:positionH relativeFrom="column">
                   <wp:posOffset>1628777</wp:posOffset>
@@ -73,7 +133,7 @@
           </mc:Choice>
           <mc:Fallback>
             <w:pict>
-              <v:shapetype w14:anchorId="397B14F8" id="_x0000_t38" coordsize="21600,21600" o:spt="38" o:oned="t" path="m,c@0,0@1,5400@1,10800@1,16200@2,21600,21600,21600e" filled="f">
+              <v:shapetype w14:anchorId="64EA64EC" id="_x0000_t38" coordsize="21600,21600" o:spt="38" o:oned="t" path="m,c@0,0@1,5400@1,10800@1,16200@2,21600,21600,21600e" filled="f">
                 <v:formulas>
                   <v:f eqn="mid #0 0"/>
                   <v:f eqn="val #0"/>
@@ -162,7 +222,7 @@
           </mc:Choice>
           <mc:Fallback>
             <w:pict>
-              <v:shape w14:anchorId="4AA4A9AD" id="Kobling: buet 17" o:spid="_x0000_s1026" type="#_x0000_t38" style="position:absolute;margin-left:297.35pt;margin-top:17.65pt;width:9.05pt;height:287.8pt;rotation:-90;flip:x;z-index:251673600;visibility:visible;mso-wrap-style:square;mso-width-percent:0;mso-height-percent:0;mso-wrap-distance-left:9pt;mso-wrap-distance-top:0;mso-wrap-distance-right:9pt;mso-wrap-distance-bottom:0;mso-position-horizontal:absolute;mso-position-horizontal-relative:text;mso-position-vertical:absolute;mso-position-vertical-relative:text;mso-width-percent:0;mso-height-percent:0;mso-width-relative:margin;mso-height-relative:margin" o:gfxdata="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" adj="-32336" strokecolor="red" strokeweight="1pt">
+              <v:shape w14:anchorId="1A3CB125" id="Kobling: buet 17" o:spid="_x0000_s1026" type="#_x0000_t38" style="position:absolute;margin-left:297.35pt;margin-top:17.65pt;width:9.05pt;height:287.8pt;rotation:-90;flip:x;z-index:251673600;visibility:visible;mso-wrap-style:square;mso-width-percent:0;mso-height-percent:0;mso-wrap-distance-left:9pt;mso-wrap-distance-top:0;mso-wrap-distance-right:9pt;mso-wrap-distance-bottom:0;mso-position-horizontal:absolute;mso-position-horizontal-relative:text;mso-position-vertical:absolute;mso-position-vertical-relative:text;mso-width-percent:0;mso-height-percent:0;mso-width-relative:margin;mso-height-relative:margin" o:gfxdata="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" adj="-32336" strokecolor="red" strokeweight="1pt">
                 <v:stroke endarrow="block" joinstyle="miter"/>
               </v:shape>
             </w:pict>
@@ -239,7 +299,7 @@
           </mc:Choice>
           <mc:Fallback>
             <w:pict>
-              <v:shape w14:anchorId="58DAA98D" id="Kobling: buet 5" o:spid="_x0000_s1026" type="#_x0000_t38" style="position:absolute;margin-left:164.3pt;margin-top:-1.4pt;width:3.6pt;height:278.15pt;rotation:-90;flip:x;z-index:251666432;visibility:visible;mso-wrap-style:square;mso-width-percent:0;mso-height-percent:0;mso-wrap-distance-left:9pt;mso-wrap-distance-top:0;mso-wrap-distance-right:9pt;mso-wrap-distance-bottom:0;mso-position-horizontal:absolute;mso-position-horizontal-relative:text;mso-position-vertical:absolute;mso-position-vertical-relative:text;mso-width-percent:0;mso-height-percent:0;mso-width-relative:margin;mso-height-relative:margin" o:gfxdata="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" adj="160015" strokecolor="red" strokeweight="1pt">
+              <v:shape w14:anchorId="023CF1B9" id="Kobling: buet 5" o:spid="_x0000_s1026" type="#_x0000_t38" style="position:absolute;margin-left:164.3pt;margin-top:-1.4pt;width:3.6pt;height:278.15pt;rotation:-90;flip:x;z-index:251666432;visibility:visible;mso-wrap-style:square;mso-width-percent:0;mso-height-percent:0;mso-wrap-distance-left:9pt;mso-wrap-distance-top:0;mso-wrap-distance-right:9pt;mso-wrap-distance-bottom:0;mso-position-horizontal:absolute;mso-position-horizontal-relative:text;mso-position-vertical:absolute;mso-position-vertical-relative:text;mso-width-percent:0;mso-height-percent:0;mso-width-relative:margin;mso-height-relative:margin" o:gfxdata="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" adj="160015" strokecolor="red" strokeweight="1pt">
                 <v:stroke endarrow="block" joinstyle="miter"/>
               </v:shape>
             </w:pict>
@@ -332,7 +392,7 @@
                                           <pic:cNvPicPr/>
                                         </pic:nvPicPr>
                                         <pic:blipFill rotWithShape="1">
-                                          <a:blip r:embed="rId6"/>
+                                          <a:blip r:embed="rId10"/>
                                           <a:srcRect l="2342" t="4897" r="4191" b="6834"/>
                                           <a:stretch/>
                                         </pic:blipFill>
@@ -389,7 +449,7 @@
                 <v:stroke joinstyle="miter"/>
                 <v:path gradientshapeok="t" o:connecttype="rect"/>
               </v:shapetype>
-              <v:shape id="Tekstboks 2" o:spid="_x0000_s1026" type="#_x0000_t202" style="position:absolute;margin-left:352.2pt;margin-top:129.85pt;width:210.1pt;height:49.2pt;z-index:251668480;visibility:visible;mso-wrap-style:square;mso-width-percent:0;mso-height-percent:0;mso-wrap-distance-left:9pt;mso-wrap-distance-top:3.6pt;mso-wrap-distance-right:9pt;mso-wrap-distance-bottom:3.6pt;mso-position-horizontal:absolute;mso-position-horizontal-relative:page;mso-position-vertical:absolute;mso-position-vertical-relative:text;mso-width-percent:0;mso-height-percent:0;mso-width-relative:margin;mso-height-relative:margin;v-text-anchor:top" o:gfxdata="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" filled="f" stroked="f">
+              <v:shape id="Tekstboks 2" o:spid="_x0000_s1026" type="#_x0000_t202" style="position:absolute;margin-left:352.2pt;margin-top:129.85pt;width:210.1pt;height:49.2pt;z-index:251668480;visibility:visible;mso-wrap-style:square;mso-width-percent:0;mso-height-percent:0;mso-wrap-distance-left:9pt;mso-wrap-distance-top:3.6pt;mso-wrap-distance-right:9pt;mso-wrap-distance-bottom:3.6pt;mso-position-horizontal:absolute;mso-position-horizontal-relative:page;mso-position-vertical:absolute;mso-position-vertical-relative:text;mso-width-percent:0;mso-height-percent:0;mso-width-relative:margin;mso-height-relative:margin;v-text-anchor:top" o:gfxdata="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" filled="f" stroked="f">
                 <v:textbox>
                   <w:txbxContent>
                     <w:p>
@@ -424,7 +484,7 @@
                                     <pic:cNvPicPr/>
                                   </pic:nvPicPr>
                                   <pic:blipFill rotWithShape="1">
-                                    <a:blip r:embed="rId6"/>
+                                    <a:blip r:embed="rId10"/>
                                     <a:srcRect l="2342" t="4897" r="4191" b="6834"/>
                                     <a:stretch/>
                                   </pic:blipFill>
@@ -541,7 +601,7 @@
           </mc:Choice>
           <mc:Fallback>
             <w:pict>
-              <v:roundrect w14:anchorId="4825835B" id="Rektangel: avrundede hjørner 15" o:spid="_x0000_s1026" style="position:absolute;margin-left:33pt;margin-top:126.85pt;width:230.1pt;height:30.4pt;z-index:251671552;visibility:visible;mso-wrap-style:square;mso-width-percent:0;mso-height-percent:0;mso-wrap-distance-left:9pt;mso-wrap-distance-top:0;mso-wrap-distance-right:9pt;mso-wrap-distance-bottom:0;mso-position-horizontal:absolute;mso-position-horizontal-relative:text;mso-position-vertical:absolute;mso-position-vertical-relative:text;mso-width-percent:0;mso-height-percent:0;mso-width-relative:margin;mso-height-relative:margin;v-text-anchor:middle" arcsize="10923f" o:gfxdata="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" filled="f" strokecolor="red" strokeweight="1pt">
+              <v:roundrect w14:anchorId="5804808B" id="Rektangel: avrundede hjørner 15" o:spid="_x0000_s1026" style="position:absolute;margin-left:33pt;margin-top:126.85pt;width:230.1pt;height:30.4pt;z-index:251671552;visibility:visible;mso-wrap-style:square;mso-width-percent:0;mso-height-percent:0;mso-wrap-distance-left:9pt;mso-wrap-distance-top:0;mso-wrap-distance-right:9pt;mso-wrap-distance-bottom:0;mso-position-horizontal:absolute;mso-position-horizontal-relative:text;mso-position-vertical:absolute;mso-position-vertical-relative:text;mso-width-percent:0;mso-height-percent:0;mso-width-relative:margin;mso-height-relative:margin;v-text-anchor:middle" arcsize="10923f" o:gfxdata="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" filled="f" strokecolor="red" strokeweight="1pt">
                 <v:stroke joinstyle="miter"/>
               </v:roundrect>
             </w:pict>
@@ -713,7 +773,7 @@
           </mc:Choice>
           <mc:Fallback>
             <w:pict>
-              <v:shape w14:anchorId="71D8C71B" id="_x0000_s1027" type="#_x0000_t202" style="position:absolute;margin-left:277.05pt;margin-top:53.2pt;width:207pt;height:38.25pt;z-index:251663360;visibility:visible;mso-wrap-style:square;mso-width-percent:0;mso-height-percent:0;mso-wrap-distance-left:9pt;mso-wrap-distance-top:3.6pt;mso-wrap-distance-right:9pt;mso-wrap-distance-bottom:3.6pt;mso-position-horizontal:absolute;mso-position-horizontal-relative:margin;mso-position-vertical:absolute;mso-position-vertical-relative:text;mso-width-percent:0;mso-height-percent:0;mso-width-relative:margin;mso-height-relative:margin;v-text-anchor:top" o:gfxdata="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" filled="f" stroked="f">
+              <v:shape w14:anchorId="71D8C71B" id="_x0000_s1027" type="#_x0000_t202" style="position:absolute;margin-left:277.05pt;margin-top:53.2pt;width:207pt;height:38.25pt;z-index:251663360;visibility:visible;mso-wrap-style:square;mso-width-percent:0;mso-height-percent:0;mso-wrap-distance-left:9pt;mso-wrap-distance-top:3.6pt;mso-wrap-distance-right:9pt;mso-wrap-distance-bottom:3.6pt;mso-position-horizontal:absolute;mso-position-horizontal-relative:margin;mso-position-vertical:absolute;mso-position-vertical-relative:text;mso-width-percent:0;mso-height-percent:0;mso-width-relative:margin;mso-height-relative:margin;v-text-anchor:top" o:gfxdata="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" filled="f" stroked="f">
                 <v:textbox>
                   <w:txbxContent>
                     <w:p>
@@ -823,7 +883,7 @@
         <mc:AlternateContent>
           <mc:Choice Requires="wps">
             <w:drawing>
-              <wp:anchor distT="0" distB="0" distL="114300" distR="114300" simplePos="0" relativeHeight="251664384" behindDoc="0" locked="0" layoutInCell="1" allowOverlap="1" wp14:anchorId="04E278B7" wp14:editId="10E21CFA">
+              <wp:anchor distT="0" distB="0" distL="114300" distR="114300" simplePos="0" relativeHeight="251664384" behindDoc="0" locked="0" layoutInCell="1" allowOverlap="1" wp14:anchorId="04E278B7" wp14:editId="518A4EC3">
                 <wp:simplePos x="0" y="0"/>
                 <wp:positionH relativeFrom="column">
                   <wp:posOffset>1848584</wp:posOffset>
@@ -886,73 +946,12 @@
           </mc:Choice>
           <mc:Fallback>
             <w:pict>
-              <v:shape w14:anchorId="591E5DEC" id="Kobling: buet 4" o:spid="_x0000_s1026" type="#_x0000_t38" style="position:absolute;margin-left:145.55pt;margin-top:-65.65pt;width:7.7pt;height:262.8pt;rotation:-90;flip:x y;z-index:251664384;visibility:visible;mso-wrap-style:square;mso-width-percent:0;mso-height-percent:0;mso-wrap-distance-left:9pt;mso-wrap-distance-top:0;mso-wrap-distance-right:9pt;mso-wrap-distance-bottom:0;mso-position-horizontal:absolute;mso-position-horizontal-relative:text;mso-position-vertical:absolute;mso-position-vertical-relative:text;mso-width-percent:0;mso-height-percent:0;mso-width-relative:margin;mso-height-relative:margin" o:gfxdata="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" adj="-529" strokecolor="red" strokeweight="1pt">
+              <v:shape w14:anchorId="37F04884" id="Kobling: buet 4" o:spid="_x0000_s1026" type="#_x0000_t38" style="position:absolute;margin-left:145.55pt;margin-top:-65.65pt;width:7.7pt;height:262.8pt;rotation:-90;flip:x y;z-index:251664384;visibility:visible;mso-wrap-style:square;mso-width-percent:0;mso-height-percent:0;mso-wrap-distance-left:9pt;mso-wrap-distance-top:0;mso-wrap-distance-right:9pt;mso-wrap-distance-bottom:0;mso-position-horizontal:absolute;mso-position-horizontal-relative:text;mso-position-vertical:absolute;mso-position-vertical-relative:text;mso-width-percent:0;mso-height-percent:0;mso-width-relative:margin;mso-height-relative:margin" o:gfxdata="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" adj="-529" strokecolor="red" strokeweight="1pt">
                 <v:stroke endarrow="block" joinstyle="miter"/>
               </v:shape>
             </w:pict>
           </mc:Fallback>
         </mc:AlternateContent>
-      </w:r>
-      <w:r>
-        <w:drawing>
-          <wp:anchor distT="0" distB="0" distL="114300" distR="114300" simplePos="0" relativeHeight="251662336" behindDoc="0" locked="0" layoutInCell="1" allowOverlap="1" wp14:anchorId="11D4FE00" wp14:editId="5C87F49A">
-            <wp:simplePos x="0" y="0"/>
-            <wp:positionH relativeFrom="column">
-              <wp:posOffset>54610</wp:posOffset>
-            </wp:positionH>
-            <wp:positionV relativeFrom="paragraph">
-              <wp:posOffset>813435</wp:posOffset>
-            </wp:positionV>
-            <wp:extent cx="3376930" cy="1246505"/>
-            <wp:effectExtent l="0" t="0" r="0" b="0"/>
-            <wp:wrapSquare wrapText="bothSides"/>
-            <wp:docPr id="1" name="Bilde 1"/>
-            <wp:cNvGraphicFramePr>
-              <a:graphicFrameLocks xmlns:a="http://schemas.openxmlformats.org/drawingml/2006/main" noChangeAspect="1"/>
-            </wp:cNvGraphicFramePr>
-            <a:graphic xmlns:a="http://schemas.openxmlformats.org/drawingml/2006/main">
-              <a:graphicData uri="http://schemas.openxmlformats.org/drawingml/2006/picture">
-                <pic:pic xmlns:pic="http://schemas.openxmlformats.org/drawingml/2006/picture">
-                  <pic:nvPicPr>
-                    <pic:cNvPr id="1" name=""/>
-                    <pic:cNvPicPr/>
-                  </pic:nvPicPr>
-                  <pic:blipFill rotWithShape="1">
-                    <a:blip r:embed="rId7" cstate="print">
-                      <a:extLst>
-                        <a:ext uri="{28A0092B-C50C-407E-A947-70E740481C1C}">
-                          <a14:useLocalDpi xmlns:a14="http://schemas.microsoft.com/office/drawing/2010/main" val="0"/>
-                        </a:ext>
-                      </a:extLst>
-                    </a:blip>
-                    <a:srcRect r="41379"/>
-                    <a:stretch/>
-                  </pic:blipFill>
-                  <pic:spPr bwMode="auto">
-                    <a:xfrm>
-                      <a:off x="0" y="0"/>
-                      <a:ext cx="3376930" cy="1246505"/>
-                    </a:xfrm>
-                    <a:prstGeom prst="rect">
-                      <a:avLst/>
-                    </a:prstGeom>
-                    <a:ln>
-                      <a:noFill/>
-                    </a:ln>
-                    <a:extLst>
-                      <a:ext uri="{53640926-AAD7-44D8-BBD7-CCE9431645EC}">
-                        <a14:shadowObscured xmlns:a14="http://schemas.microsoft.com/office/drawing/2010/main"/>
-                      </a:ext>
-                    </a:extLst>
-                  </pic:spPr>
-                </pic:pic>
-              </a:graphicData>
-            </a:graphic>
-            <wp14:sizeRelH relativeFrom="margin">
-              <wp14:pctWidth>0</wp14:pctWidth>
-            </wp14:sizeRelH>
-          </wp:anchor>
-        </w:drawing>
       </w:r>
       <w:r>
         <w:softHyphen/>
@@ -1912,4 +1911,250 @@
     </a:ext>
   </a:extLst>
 </a:theme>
+</file>
+
+<file path=customXml/item1.xml><?xml version="1.0" encoding="utf-8"?>
+<ct:contentTypeSchema xmlns:ct="http://schemas.microsoft.com/office/2006/metadata/contentType" xmlns:ma="http://schemas.microsoft.com/office/2006/metadata/properties/metaAttributes" ct:_="" ma:_="" ma:contentTypeName="Dokument" ma:contentTypeID="0x0101008C5DC94C2CB04D489BE13EA5EA1287F5" ma:contentTypeVersion="9" ma:contentTypeDescription="Opprett et nytt dokument." ma:contentTypeScope="" ma:versionID="f471f8e675cd12fc5ed09bf4b55fcf8b">
+  <xsd:schema xmlns:xsd="http://www.w3.org/2001/XMLSchema" xmlns:xs="http://www.w3.org/2001/XMLSchema" xmlns:p="http://schemas.microsoft.com/office/2006/metadata/properties" xmlns:ns3="e3b7733f-4303-40ad-9d8d-d9a88ee01a7e" xmlns:ns4="118b0900-a8b2-4a04-ae95-de4305996261" targetNamespace="http://schemas.microsoft.com/office/2006/metadata/properties" ma:root="true" ma:fieldsID="3d7c1d4354c0991bd19d1ad854c8e9f0" ns3:_="" ns4:_="">
+    <xsd:import namespace="e3b7733f-4303-40ad-9d8d-d9a88ee01a7e"/>
+    <xsd:import namespace="118b0900-a8b2-4a04-ae95-de4305996261"/>
+    <xsd:element name="properties">
+      <xsd:complexType>
+        <xsd:sequence>
+          <xsd:element name="documentManagement">
+            <xsd:complexType>
+              <xsd:all>
+                <xsd:element ref="ns3:SharedWithUsers" minOccurs="0"/>
+                <xsd:element ref="ns3:SharedWithDetails" minOccurs="0"/>
+                <xsd:element ref="ns3:SharingHintHash" minOccurs="0"/>
+                <xsd:element ref="ns4:MediaServiceMetadata" minOccurs="0"/>
+                <xsd:element ref="ns4:MediaServiceFastMetadata" minOccurs="0"/>
+                <xsd:element ref="ns4:MediaServiceDateTaken" minOccurs="0"/>
+                <xsd:element ref="ns4:MediaServiceAutoTags" minOccurs="0"/>
+                <xsd:element ref="ns4:MediaServiceGenerationTime" minOccurs="0"/>
+                <xsd:element ref="ns4:MediaServiceEventHashCode" minOccurs="0"/>
+              </xsd:all>
+            </xsd:complexType>
+          </xsd:element>
+        </xsd:sequence>
+      </xsd:complexType>
+    </xsd:element>
+  </xsd:schema>
+  <xsd:schema xmlns:xsd="http://www.w3.org/2001/XMLSchema" xmlns:xs="http://www.w3.org/2001/XMLSchema" xmlns:dms="http://schemas.microsoft.com/office/2006/documentManagement/types" xmlns:pc="http://schemas.microsoft.com/office/infopath/2007/PartnerControls" targetNamespace="e3b7733f-4303-40ad-9d8d-d9a88ee01a7e" elementFormDefault="qualified">
+    <xsd:import namespace="http://schemas.microsoft.com/office/2006/documentManagement/types"/>
+    <xsd:import namespace="http://schemas.microsoft.com/office/infopath/2007/PartnerControls"/>
+    <xsd:element name="SharedWithUsers" ma:index="8" nillable="true" ma:displayName="Delt med" ma:internalName="SharedWithUsers" ma:readOnly="true">
+      <xsd:complexType>
+        <xsd:complexContent>
+          <xsd:extension base="dms:UserMulti">
+            <xsd:sequence>
+              <xsd:element name="UserInfo" minOccurs="0" maxOccurs="unbounded">
+                <xsd:complexType>
+                  <xsd:sequence>
+                    <xsd:element name="DisplayName" type="xsd:string" minOccurs="0"/>
+                    <xsd:element name="AccountId" type="dms:UserId" minOccurs="0" nillable="true"/>
+                    <xsd:element name="AccountType" type="xsd:string" minOccurs="0"/>
+                  </xsd:sequence>
+                </xsd:complexType>
+              </xsd:element>
+            </xsd:sequence>
+          </xsd:extension>
+        </xsd:complexContent>
+      </xsd:complexType>
+    </xsd:element>
+    <xsd:element name="SharedWithDetails" ma:index="9" nillable="true" ma:displayName="Delingsdetaljer" ma:internalName="SharedWithDetails" ma:readOnly="true">
+      <xsd:simpleType>
+        <xsd:restriction base="dms:Note">
+          <xsd:maxLength value="255"/>
+        </xsd:restriction>
+      </xsd:simpleType>
+    </xsd:element>
+    <xsd:element name="SharingHintHash" ma:index="10" nillable="true" ma:displayName="Hash for deling av tips" ma:hidden="true" ma:internalName="SharingHintHash" ma:readOnly="true">
+      <xsd:simpleType>
+        <xsd:restriction base="dms:Text"/>
+      </xsd:simpleType>
+    </xsd:element>
+  </xsd:schema>
+  <xsd:schema xmlns:xsd="http://www.w3.org/2001/XMLSchema" xmlns:xs="http://www.w3.org/2001/XMLSchema" xmlns:dms="http://schemas.microsoft.com/office/2006/documentManagement/types" xmlns:pc="http://schemas.microsoft.com/office/infopath/2007/PartnerControls" targetNamespace="118b0900-a8b2-4a04-ae95-de4305996261" elementFormDefault="qualified">
+    <xsd:import namespace="http://schemas.microsoft.com/office/2006/documentManagement/types"/>
+    <xsd:import namespace="http://schemas.microsoft.com/office/infopath/2007/PartnerControls"/>
+    <xsd:element name="MediaServiceMetadata" ma:index="11" nillable="true" ma:displayName="MediaServiceMetadata" ma:hidden="true" ma:internalName="MediaServiceMetadata" ma:readOnly="true">
+      <xsd:simpleType>
+        <xsd:restriction base="dms:Note"/>
+      </xsd:simpleType>
+    </xsd:element>
+    <xsd:element name="MediaServiceFastMetadata" ma:index="12" nillable="true" ma:displayName="MediaServiceFastMetadata" ma:hidden="true" ma:internalName="MediaServiceFastMetadata" ma:readOnly="true">
+      <xsd:simpleType>
+        <xsd:restriction base="dms:Note"/>
+      </xsd:simpleType>
+    </xsd:element>
+    <xsd:element name="MediaServiceDateTaken" ma:index="13" nillable="true" ma:displayName="MediaServiceDateTaken" ma:hidden="true" ma:internalName="MediaServiceDateTaken" ma:readOnly="true">
+      <xsd:simpleType>
+        <xsd:restriction base="dms:Text"/>
+      </xsd:simpleType>
+    </xsd:element>
+    <xsd:element name="MediaServiceAutoTags" ma:index="14" nillable="true" ma:displayName="Tags" ma:internalName="MediaServiceAutoTags" ma:readOnly="true">
+      <xsd:simpleType>
+        <xsd:restriction base="dms:Text"/>
+      </xsd:simpleType>
+    </xsd:element>
+    <xsd:element name="MediaServiceGenerationTime" ma:index="15" nillable="true" ma:displayName="MediaServiceGenerationTime" ma:hidden="true" ma:internalName="MediaServiceGenerationTime" ma:readOnly="true">
+      <xsd:simpleType>
+        <xsd:restriction base="dms:Text"/>
+      </xsd:simpleType>
+    </xsd:element>
+    <xsd:element name="MediaServiceEventHashCode" ma:index="16" nillable="true" ma:displayName="MediaServiceEventHashCode" ma:hidden="true" ma:internalName="MediaServiceEventHashCode" ma:readOnly="true">
+      <xsd:simpleType>
+        <xsd:restriction base="dms:Text"/>
+      </xsd:simpleType>
+    </xsd:element>
+  </xsd:schema>
+  <xsd:schema xmlns="http://schemas.openxmlformats.org/package/2006/metadata/core-properties" xmlns:xsd="http://www.w3.org/2001/XMLSchema" xmlns:xsi="http://www.w3.org/2001/XMLSchema-instance" xmlns:dc="http://purl.org/dc/elements/1.1/" xmlns:dcterms="http://purl.org/dc/terms/" xmlns:odoc="http://schemas.microsoft.com/internal/obd" targetNamespace="http://schemas.openxmlformats.org/package/2006/metadata/core-properties" elementFormDefault="qualified" attributeFormDefault="unqualified" blockDefault="#all">
+    <xsd:import namespace="http://purl.org/dc/elements/1.1/" schemaLocation="http://dublincore.org/schemas/xmls/qdc/2003/04/02/dc.xsd"/>
+    <xsd:import namespace="http://purl.org/dc/terms/" schemaLocation="http://dublincore.org/schemas/xmls/qdc/2003/04/02/dcterms.xsd"/>
+    <xsd:element name="coreProperties" type="CT_coreProperties"/>
+    <xsd:complexType name="CT_coreProperties">
+      <xsd:all>
+        <xsd:element ref="dc:creator" minOccurs="0" maxOccurs="1"/>
+        <xsd:element ref="dcterms:created" minOccurs="0" maxOccurs="1"/>
+        <xsd:element ref="dc:identifier" minOccurs="0" maxOccurs="1"/>
+        <xsd:element name="contentType" minOccurs="0" maxOccurs="1" type="xsd:string" ma:index="0" ma:displayName="Innholdstype"/>
+        <xsd:element ref="dc:title" minOccurs="0" maxOccurs="1" ma:index="4" ma:displayName="Tittel"/>
+        <xsd:element ref="dc:subject" minOccurs="0" maxOccurs="1"/>
+        <xsd:element ref="dc:description" minOccurs="0" maxOccurs="1"/>
+        <xsd:element name="keywords" minOccurs="0" maxOccurs="1" type="xsd:string"/>
+        <xsd:element ref="dc:language" minOccurs="0" maxOccurs="1"/>
+        <xsd:element name="category" minOccurs="0" maxOccurs="1" type="xsd:string"/>
+        <xsd:element name="version" minOccurs="0" maxOccurs="1" type="xsd:string"/>
+        <xsd:element name="revision" minOccurs="0" maxOccurs="1" type="xsd:string">
+          <xsd:annotation>
+            <xsd:documentation>
+                        This value indicates the number of saves or revisions. The application is responsible for updating this value after each revision.
+                    </xsd:documentation>
+          </xsd:annotation>
+        </xsd:element>
+        <xsd:element name="lastModifiedBy" minOccurs="0" maxOccurs="1" type="xsd:string"/>
+        <xsd:element ref="dcterms:modified" minOccurs="0" maxOccurs="1"/>
+        <xsd:element name="contentStatus" minOccurs="0" maxOccurs="1" type="xsd:string"/>
+      </xsd:all>
+    </xsd:complexType>
+  </xsd:schema>
+  <xs:schema xmlns:pc="http://schemas.microsoft.com/office/infopath/2007/PartnerControls" xmlns:xs="http://www.w3.org/2001/XMLSchema" targetNamespace="http://schemas.microsoft.com/office/infopath/2007/PartnerControls" elementFormDefault="qualified" attributeFormDefault="unqualified">
+    <xs:element name="Person">
+      <xs:complexType>
+        <xs:sequence>
+          <xs:element ref="pc:DisplayName" minOccurs="0"/>
+          <xs:element ref="pc:AccountId" minOccurs="0"/>
+          <xs:element ref="pc:AccountType" minOccurs="0"/>
+        </xs:sequence>
+      </xs:complexType>
+    </xs:element>
+    <xs:element name="DisplayName" type="xs:string"/>
+    <xs:element name="AccountId" type="xs:string"/>
+    <xs:element name="AccountType" type="xs:string"/>
+    <xs:element name="BDCAssociatedEntity">
+      <xs:complexType>
+        <xs:sequence>
+          <xs:element ref="pc:BDCEntity" minOccurs="0" maxOccurs="unbounded"/>
+        </xs:sequence>
+        <xs:attribute ref="pc:EntityNamespace"/>
+        <xs:attribute ref="pc:EntityName"/>
+        <xs:attribute ref="pc:SystemInstanceName"/>
+        <xs:attribute ref="pc:AssociationName"/>
+      </xs:complexType>
+    </xs:element>
+    <xs:attribute name="EntityNamespace" type="xs:string"/>
+    <xs:attribute name="EntityName" type="xs:string"/>
+    <xs:attribute name="SystemInstanceName" type="xs:string"/>
+    <xs:attribute name="AssociationName" type="xs:string"/>
+    <xs:element name="BDCEntity">
+      <xs:complexType>
+        <xs:sequence>
+          <xs:element ref="pc:EntityDisplayName" minOccurs="0"/>
+          <xs:element ref="pc:EntityInstanceReference" minOccurs="0"/>
+          <xs:element ref="pc:EntityId1" minOccurs="0"/>
+          <xs:element ref="pc:EntityId2" minOccurs="0"/>
+          <xs:element ref="pc:EntityId3" minOccurs="0"/>
+          <xs:element ref="pc:EntityId4" minOccurs="0"/>
+          <xs:element ref="pc:EntityId5" minOccurs="0"/>
+        </xs:sequence>
+      </xs:complexType>
+    </xs:element>
+    <xs:element name="EntityDisplayName" type="xs:string"/>
+    <xs:element name="EntityInstanceReference" type="xs:string"/>
+    <xs:element name="EntityId1" type="xs:string"/>
+    <xs:element name="EntityId2" type="xs:string"/>
+    <xs:element name="EntityId3" type="xs:string"/>
+    <xs:element name="EntityId4" type="xs:string"/>
+    <xs:element name="EntityId5" type="xs:string"/>
+    <xs:element name="Terms">
+      <xs:complexType>
+        <xs:sequence>
+          <xs:element ref="pc:TermInfo" minOccurs="0" maxOccurs="unbounded"/>
+        </xs:sequence>
+      </xs:complexType>
+    </xs:element>
+    <xs:element name="TermInfo">
+      <xs:complexType>
+        <xs:sequence>
+          <xs:element ref="pc:TermName" minOccurs="0"/>
+          <xs:element ref="pc:TermId" minOccurs="0"/>
+        </xs:sequence>
+      </xs:complexType>
+    </xs:element>
+    <xs:element name="TermName" type="xs:string"/>
+    <xs:element name="TermId" type="xs:string"/>
+  </xs:schema>
+</ct:contentTypeSchema>
+</file>
+
+<file path=customXml/item2.xml><?xml version="1.0" encoding="utf-8"?>
+<?mso-contentType ?>
+<FormTemplates xmlns="http://schemas.microsoft.com/sharepoint/v3/contenttype/forms">
+  <Display>DocumentLibraryForm</Display>
+  <Edit>DocumentLibraryForm</Edit>
+  <New>DocumentLibraryForm</New>
+</FormTemplates>
+</file>
+
+<file path=customXml/item3.xml><?xml version="1.0" encoding="utf-8"?>
+<p:properties xmlns:p="http://schemas.microsoft.com/office/2006/metadata/properties" xmlns:xsi="http://www.w3.org/2001/XMLSchema-instance" xmlns:pc="http://schemas.microsoft.com/office/infopath/2007/PartnerControls">
+  <documentManagement/>
+</p:properties>
+</file>
+
+<file path=customXml/itemProps1.xml><?xml version="1.0" encoding="utf-8"?>
+<ds:datastoreItem xmlns:ds="http://schemas.openxmlformats.org/officeDocument/2006/customXml" ds:itemID="{68EDBD26-F21D-484C-B9D0-42014A0392F3}">
+  <ds:schemaRefs>
+    <ds:schemaRef ds:uri="http://schemas.microsoft.com/office/2006/metadata/contentType"/>
+    <ds:schemaRef ds:uri="http://schemas.microsoft.com/office/2006/metadata/properties/metaAttributes"/>
+    <ds:schemaRef ds:uri="http://www.w3.org/2001/XMLSchema"/>
+    <ds:schemaRef ds:uri="http://schemas.microsoft.com/office/2006/metadata/properties"/>
+    <ds:schemaRef ds:uri="e3b7733f-4303-40ad-9d8d-d9a88ee01a7e"/>
+    <ds:schemaRef ds:uri="118b0900-a8b2-4a04-ae95-de4305996261"/>
+    <ds:schemaRef ds:uri="http://schemas.microsoft.com/office/2006/documentManagement/types"/>
+    <ds:schemaRef ds:uri="http://schemas.microsoft.com/office/infopath/2007/PartnerControls"/>
+    <ds:schemaRef ds:uri="http://schemas.openxmlformats.org/package/2006/metadata/core-properties"/>
+    <ds:schemaRef ds:uri="http://purl.org/dc/elements/1.1/"/>
+    <ds:schemaRef ds:uri="http://purl.org/dc/terms/"/>
+    <ds:schemaRef ds:uri="http://schemas.microsoft.com/internal/obd"/>
+  </ds:schemaRefs>
+</ds:datastoreItem>
+</file>
+
+<file path=customXml/itemProps2.xml><?xml version="1.0" encoding="utf-8"?>
+<ds:datastoreItem xmlns:ds="http://schemas.openxmlformats.org/officeDocument/2006/customXml" ds:itemID="{DD964091-42D8-416C-A0C7-EB6DA106464A}">
+  <ds:schemaRefs>
+    <ds:schemaRef ds:uri="http://schemas.microsoft.com/sharepoint/v3/contenttype/forms"/>
+  </ds:schemaRefs>
+</ds:datastoreItem>
+</file>
+
+<file path=customXml/itemProps3.xml><?xml version="1.0" encoding="utf-8"?>
+<ds:datastoreItem xmlns:ds="http://schemas.openxmlformats.org/officeDocument/2006/customXml" ds:itemID="{CE2EE121-F20E-4182-B90D-65D033BED494}">
+  <ds:schemaRefs>
+    <ds:schemaRef ds:uri="http://schemas.microsoft.com/office/2006/metadata/properties"/>
+    <ds:schemaRef ds:uri="http://schemas.microsoft.com/office/infopath/2007/PartnerControls"/>
+  </ds:schemaRefs>
+</ds:datastoreItem>
 </file>
</xml_diff>